<commit_message>
Added pic to doc
</commit_message>
<xml_diff>
--- a/Documents/Documentation.docx
+++ b/Documents/Documentation.docx
@@ -576,6 +576,71 @@
     </w:p>
     <w:p>
       <w:r>
+        <w:drawing>
+          <wp:anchor distT="0" distB="0" distL="114300" distR="114300" simplePos="0" relativeHeight="251659264" behindDoc="1" locked="0" layoutInCell="1" allowOverlap="1" wp14:anchorId="33FB0CE6" wp14:editId="322C4251">
+            <wp:simplePos x="0" y="0"/>
+            <wp:positionH relativeFrom="page">
+              <wp:posOffset>3895725</wp:posOffset>
+            </wp:positionH>
+            <wp:positionV relativeFrom="paragraph">
+              <wp:posOffset>2368550</wp:posOffset>
+            </wp:positionV>
+            <wp:extent cx="3543300" cy="4381500"/>
+            <wp:effectExtent l="0" t="0" r="0" b="0"/>
+            <wp:wrapTight wrapText="bothSides">
+              <wp:wrapPolygon edited="0">
+                <wp:start x="0" y="0"/>
+                <wp:lineTo x="0" y="21506"/>
+                <wp:lineTo x="21484" y="21506"/>
+                <wp:lineTo x="21484" y="0"/>
+                <wp:lineTo x="0" y="0"/>
+              </wp:wrapPolygon>
+            </wp:wrapTight>
+            <wp:docPr id="2" name="Picture 2" descr="Text&#10;&#10;Description automatically generated"/>
+            <wp:cNvGraphicFramePr>
+              <a:graphicFrameLocks xmlns:a="http://schemas.openxmlformats.org/drawingml/2006/main" noChangeAspect="1"/>
+            </wp:cNvGraphicFramePr>
+            <a:graphic xmlns:a="http://schemas.openxmlformats.org/drawingml/2006/main">
+              <a:graphicData uri="http://schemas.openxmlformats.org/drawingml/2006/picture">
+                <pic:pic xmlns:pic="http://schemas.openxmlformats.org/drawingml/2006/picture">
+                  <pic:nvPicPr>
+                    <pic:cNvPr id="2" name="Picture 2" descr="Text&#10;&#10;Description automatically generated"/>
+                    <pic:cNvPicPr/>
+                  </pic:nvPicPr>
+                  <pic:blipFill>
+                    <a:blip r:embed="rId4">
+                      <a:extLst>
+                        <a:ext uri="{28A0092B-C50C-407E-A947-70E740481C1C}">
+                          <a14:useLocalDpi xmlns:a14="http://schemas.microsoft.com/office/drawing/2010/main" val="0"/>
+                        </a:ext>
+                      </a:extLst>
+                    </a:blip>
+                    <a:stretch>
+                      <a:fillRect/>
+                    </a:stretch>
+                  </pic:blipFill>
+                  <pic:spPr>
+                    <a:xfrm>
+                      <a:off x="0" y="0"/>
+                      <a:ext cx="3543300" cy="4381500"/>
+                    </a:xfrm>
+                    <a:prstGeom prst="rect">
+                      <a:avLst/>
+                    </a:prstGeom>
+                  </pic:spPr>
+                </pic:pic>
+              </a:graphicData>
+            </a:graphic>
+            <wp14:sizeRelH relativeFrom="margin">
+              <wp14:pctWidth>0</wp14:pctWidth>
+            </wp14:sizeRelH>
+            <wp14:sizeRelV relativeFrom="margin">
+              <wp14:pctHeight>0</wp14:pctHeight>
+            </wp14:sizeRelV>
+          </wp:anchor>
+        </w:drawing>
+      </w:r>
+      <w:r>
         <w:t xml:space="preserve">For the code to work, you need to let the game know what you are referencing by Next Spawn </w:t>
       </w:r>
       <w:r>
@@ -666,7 +731,77 @@
         <w:t>. Then add the script to your first Game object.</w:t>
       </w:r>
       <w:r>
-        <w:t xml:space="preserve">    </w:t>
+        <w:t xml:space="preserve">  </w:t>
+      </w:r>
+      <w:r>
+        <w:t>Below is one of the examples that can be used to make an Endless Runner game.</w:t>
+      </w:r>
+    </w:p>
+    <w:p>
+      <w:r>
+        <w:drawing>
+          <wp:anchor distT="0" distB="0" distL="114300" distR="114300" simplePos="0" relativeHeight="251658240" behindDoc="1" locked="0" layoutInCell="1" allowOverlap="1" wp14:anchorId="060DB850" wp14:editId="003F2B1F">
+            <wp:simplePos x="0" y="0"/>
+            <wp:positionH relativeFrom="column">
+              <wp:posOffset>-800100</wp:posOffset>
+            </wp:positionH>
+            <wp:positionV relativeFrom="paragraph">
+              <wp:posOffset>20955</wp:posOffset>
+            </wp:positionV>
+            <wp:extent cx="3648075" cy="4400550"/>
+            <wp:effectExtent l="0" t="0" r="9525" b="0"/>
+            <wp:wrapTight wrapText="bothSides">
+              <wp:wrapPolygon edited="0">
+                <wp:start x="0" y="0"/>
+                <wp:lineTo x="0" y="21506"/>
+                <wp:lineTo x="21544" y="21506"/>
+                <wp:lineTo x="21544" y="0"/>
+                <wp:lineTo x="0" y="0"/>
+              </wp:wrapPolygon>
+            </wp:wrapTight>
+            <wp:docPr id="1" name="Picture 1" descr="Text&#10;&#10;Description automatically generated"/>
+            <wp:cNvGraphicFramePr>
+              <a:graphicFrameLocks xmlns:a="http://schemas.openxmlformats.org/drawingml/2006/main" noChangeAspect="1"/>
+            </wp:cNvGraphicFramePr>
+            <a:graphic xmlns:a="http://schemas.openxmlformats.org/drawingml/2006/main">
+              <a:graphicData uri="http://schemas.openxmlformats.org/drawingml/2006/picture">
+                <pic:pic xmlns:pic="http://schemas.openxmlformats.org/drawingml/2006/picture">
+                  <pic:nvPicPr>
+                    <pic:cNvPr id="1" name="Picture 1" descr="Text&#10;&#10;Description automatically generated"/>
+                    <pic:cNvPicPr/>
+                  </pic:nvPicPr>
+                  <pic:blipFill>
+                    <a:blip r:embed="rId5">
+                      <a:extLst>
+                        <a:ext uri="{28A0092B-C50C-407E-A947-70E740481C1C}">
+                          <a14:useLocalDpi xmlns:a14="http://schemas.microsoft.com/office/drawing/2010/main" val="0"/>
+                        </a:ext>
+                      </a:extLst>
+                    </a:blip>
+                    <a:stretch>
+                      <a:fillRect/>
+                    </a:stretch>
+                  </pic:blipFill>
+                  <pic:spPr>
+                    <a:xfrm>
+                      <a:off x="0" y="0"/>
+                      <a:ext cx="3648075" cy="4400550"/>
+                    </a:xfrm>
+                    <a:prstGeom prst="rect">
+                      <a:avLst/>
+                    </a:prstGeom>
+                  </pic:spPr>
+                </pic:pic>
+              </a:graphicData>
+            </a:graphic>
+            <wp14:sizeRelH relativeFrom="margin">
+              <wp14:pctWidth>0</wp14:pctWidth>
+            </wp14:sizeRelH>
+            <wp14:sizeRelV relativeFrom="margin">
+              <wp14:pctHeight>0</wp14:pctHeight>
+            </wp14:sizeRelV>
+          </wp:anchor>
+        </w:drawing>
       </w:r>
     </w:p>
     <w:p/>
@@ -687,6 +822,76 @@
         <w:t xml:space="preserve"> </w:t>
       </w:r>
     </w:p>
+    <w:p/>
+    <w:p>
+      <w:r>
+        <w:lastRenderedPageBreak/>
+        <w:drawing>
+          <wp:anchor distT="0" distB="0" distL="114300" distR="114300" simplePos="0" relativeHeight="251660288" behindDoc="1" locked="0" layoutInCell="1" allowOverlap="1" wp14:anchorId="7F690221" wp14:editId="088C3BB0">
+            <wp:simplePos x="0" y="0"/>
+            <wp:positionH relativeFrom="margin">
+              <wp:posOffset>-419100</wp:posOffset>
+            </wp:positionH>
+            <wp:positionV relativeFrom="paragraph">
+              <wp:posOffset>0</wp:posOffset>
+            </wp:positionV>
+            <wp:extent cx="4629150" cy="5324475"/>
+            <wp:effectExtent l="0" t="0" r="0" b="9525"/>
+            <wp:wrapTight wrapText="bothSides">
+              <wp:wrapPolygon edited="0">
+                <wp:start x="0" y="0"/>
+                <wp:lineTo x="0" y="21561"/>
+                <wp:lineTo x="21511" y="21561"/>
+                <wp:lineTo x="21511" y="0"/>
+                <wp:lineTo x="0" y="0"/>
+              </wp:wrapPolygon>
+            </wp:wrapTight>
+            <wp:docPr id="4" name="Picture 4" descr="Text&#10;&#10;Description automatically generated"/>
+            <wp:cNvGraphicFramePr>
+              <a:graphicFrameLocks xmlns:a="http://schemas.openxmlformats.org/drawingml/2006/main" noChangeAspect="1"/>
+            </wp:cNvGraphicFramePr>
+            <a:graphic xmlns:a="http://schemas.openxmlformats.org/drawingml/2006/main">
+              <a:graphicData uri="http://schemas.openxmlformats.org/drawingml/2006/picture">
+                <pic:pic xmlns:pic="http://schemas.openxmlformats.org/drawingml/2006/picture">
+                  <pic:nvPicPr>
+                    <pic:cNvPr id="4" name="Picture 4" descr="Text&#10;&#10;Description automatically generated"/>
+                    <pic:cNvPicPr/>
+                  </pic:nvPicPr>
+                  <pic:blipFill>
+                    <a:blip r:embed="rId6">
+                      <a:extLst>
+                        <a:ext uri="{28A0092B-C50C-407E-A947-70E740481C1C}">
+                          <a14:useLocalDpi xmlns:a14="http://schemas.microsoft.com/office/drawing/2010/main" val="0"/>
+                        </a:ext>
+                      </a:extLst>
+                    </a:blip>
+                    <a:stretch>
+                      <a:fillRect/>
+                    </a:stretch>
+                  </pic:blipFill>
+                  <pic:spPr>
+                    <a:xfrm>
+                      <a:off x="0" y="0"/>
+                      <a:ext cx="4629150" cy="5324475"/>
+                    </a:xfrm>
+                    <a:prstGeom prst="rect">
+                      <a:avLst/>
+                    </a:prstGeom>
+                  </pic:spPr>
+                </pic:pic>
+              </a:graphicData>
+            </a:graphic>
+            <wp14:sizeRelH relativeFrom="margin">
+              <wp14:pctWidth>0</wp14:pctWidth>
+            </wp14:sizeRelH>
+            <wp14:sizeRelV relativeFrom="margin">
+              <wp14:pctHeight>0</wp14:pctHeight>
+            </wp14:sizeRelV>
+          </wp:anchor>
+        </w:drawing>
+      </w:r>
+    </w:p>
+    <w:p/>
     <w:sectPr>
       <w:pgSz w:w="11906" w:h="16838"/>
       <w:pgMar w:top="1440" w:right="1440" w:bottom="1440" w:left="1440" w:header="708" w:footer="708" w:gutter="0"/>

</xml_diff>